<commit_message>
(fase1: ajuste presupuesto y caso de uso extendido)
</commit_message>
<xml_diff>
--- a/fase1/Documentacion Proyecto/Documento Caso Uso Extendido.docx
+++ b/fase1/Documentacion Proyecto/Documento Caso Uso Extendido.docx
@@ -4011,6 +4011,10 @@
       <w:r>
         <w:br w:type="page"/>
       </w:r>
+      <w:r>
+        <w:lastRenderedPageBreak/>
+        <w:t>|</w:t>
+      </w:r>
     </w:p>
     <w:p>
       <w:pPr>
@@ -4027,12 +4031,11 @@
         <w:rPr>
           <w:noProof/>
         </w:rPr>
-        <w:lastRenderedPageBreak/>
         <w:drawing>
-          <wp:inline distT="0" distB="0" distL="0" distR="0" wp14:anchorId="387757AE" wp14:editId="0699521D">
-            <wp:extent cx="5997844" cy="3931920"/>
-            <wp:effectExtent l="0" t="0" r="3175" b="0"/>
-            <wp:docPr id="429409096" name="Imagen 1"/>
+          <wp:inline distT="0" distB="0" distL="0" distR="0" wp14:anchorId="455955B4" wp14:editId="51A22C9B">
+            <wp:extent cx="5977834" cy="3365500"/>
+            <wp:effectExtent l="0" t="0" r="4445" b="6350"/>
+            <wp:docPr id="918136330" name="Imagen 1"/>
             <wp:cNvGraphicFramePr>
               <a:graphicFrameLocks xmlns:a="http://schemas.openxmlformats.org/drawingml/2006/main" noChangeAspect="1"/>
             </wp:cNvGraphicFramePr>
@@ -4040,12 +4043,12 @@
               <a:graphicData uri="http://schemas.openxmlformats.org/drawingml/2006/picture">
                 <pic:pic xmlns:pic="http://schemas.openxmlformats.org/drawingml/2006/picture">
                   <pic:nvPicPr>
-                    <pic:cNvPr id="0" name="Picture 3"/>
+                    <pic:cNvPr id="0" name="Picture 1"/>
                     <pic:cNvPicPr>
                       <a:picLocks noChangeAspect="1" noChangeArrowheads="1"/>
                     </pic:cNvPicPr>
                   </pic:nvPicPr>
-                  <pic:blipFill rotWithShape="1">
+                  <pic:blipFill>
                     <a:blip r:embed="rId8" cstate="print">
                       <a:extLst>
                         <a:ext uri="{28A0092B-C50C-407E-A947-70E740481C1C}">
@@ -4053,7 +4056,7 @@
                         </a:ext>
                       </a:extLst>
                     </a:blip>
-                    <a:srcRect l="6676" r="7493"/>
+                    <a:srcRect/>
                     <a:stretch>
                       <a:fillRect/>
                     </a:stretch>
@@ -4061,7 +4064,7 @@
                   <pic:spPr bwMode="auto">
                     <a:xfrm>
                       <a:off x="0" y="0"/>
-                      <a:ext cx="6016001" cy="3943823"/>
+                      <a:ext cx="5981056" cy="3367314"/>
                     </a:xfrm>
                     <a:prstGeom prst="rect">
                       <a:avLst/>
@@ -4070,11 +4073,6 @@
                     <a:ln>
                       <a:noFill/>
                     </a:ln>
-                    <a:extLst>
-                      <a:ext uri="{53640926-AAD7-44D8-BBD7-CCE9431645EC}">
-                        <a14:shadowObscured xmlns:a14="http://schemas.microsoft.com/office/drawing/2010/main"/>
-                      </a:ext>
-                    </a:extLst>
                   </pic:spPr>
                 </pic:pic>
               </a:graphicData>
@@ -4084,12 +4082,8 @@
       </w:r>
     </w:p>
     <w:sectPr>
-      <w:headerReference w:type="even" r:id="rId9"/>
-      <w:headerReference w:type="default" r:id="rId10"/>
-      <w:footerReference w:type="even" r:id="rId11"/>
-      <w:footerReference w:type="default" r:id="rId12"/>
-      <w:headerReference w:type="first" r:id="rId13"/>
-      <w:footerReference w:type="first" r:id="rId14"/>
+      <w:headerReference w:type="default" r:id="rId9"/>
+      <w:footerReference w:type="default" r:id="rId10"/>
       <w:pgSz w:w="12240" w:h="15840"/>
       <w:pgMar w:top="1417" w:right="1701" w:bottom="1417" w:left="1701" w:header="708" w:footer="708" w:gutter="0"/>
       <w:cols w:space="708"/>
@@ -4125,16 +4119,6 @@
 </file>
 
 <file path=word/footer1.xml><?xml version="1.0" encoding="utf-8"?>
-<w:ftr xmlns:wpc="http://schemas.microsoft.com/office/word/2010/wordprocessingCanvas" xmlns:cx="http://schemas.microsoft.com/office/drawing/2014/chartex" xmlns:cx1="http://schemas.microsoft.com/office/drawing/2015/9/8/chartex" xmlns:cx2="http://schemas.microsoft.com/office/drawing/2015/10/21/chartex" xmlns:cx3="http://schemas.microsoft.com/office/drawing/2016/5/9/chartex" xmlns:cx4="http://schemas.microsoft.com/office/drawing/2016/5/10/chartex" xmlns:cx5="http://schemas.microsoft.com/office/drawing/2016/5/11/chartex" xmlns:cx6="http://schemas.microsoft.com/office/drawing/2016/5/12/chartex" xmlns:cx7="http://schemas.microsoft.com/office/drawing/2016/5/13/chartex" xmlns:cx8="http://schemas.microsoft.com/office/drawing/2016/5/14/chartex" xmlns:mc="http://schemas.openxmlformats.org/markup-compatibility/2006" xmlns:aink="http://schemas.microsoft.com/office/drawing/2016/ink" xmlns:am3d="http://schemas.microsoft.com/office/drawing/2017/model3d" xmlns:o="urn:schemas-microsoft-com:office:office" xmlns:oel="http://schemas.microsoft.com/office/2019/extlst" xmlns:r="http://schemas.openxmlformats.org/officeDocument/2006/relationships" xmlns:m="http://schemas.openxmlformats.org/officeDocument/2006/math" xmlns:v="urn:schemas-microsoft-com:vml" xmlns:wp14="http://schemas.microsoft.com/office/word/2010/wordprocessingDrawing" xmlns:wp="http://schemas.openxmlformats.org/drawingml/2006/wordprocessingDrawing" xmlns:w10="urn:schemas-microsoft-com:office:word" xmlns:w="http://schemas.openxmlformats.org/wordprocessingml/2006/main" xmlns:w14="http://schemas.microsoft.com/office/word/2010/wordml" xmlns:w15="http://schemas.microsoft.com/office/word/2012/wordml" xmlns:w16cex="http://schemas.microsoft.com/office/word/2018/wordml/cex" xmlns:w16cid="http://schemas.microsoft.com/office/word/2016/wordml/cid" xmlns:w16="http://schemas.microsoft.com/office/word/2018/wordml" xmlns:w16du="http://schemas.microsoft.com/office/word/2023/wordml/word16du" xmlns:w16sdtdh="http://schemas.microsoft.com/office/word/2020/wordml/sdtdatahash" xmlns:w16sdtfl="http://schemas.microsoft.com/office/word/2024/wordml/sdtformatlock" xmlns:w16se="http://schemas.microsoft.com/office/word/2015/wordml/symex" xmlns:wpg="http://schemas.microsoft.com/office/word/2010/wordprocessingGroup" xmlns:wpi="http://schemas.microsoft.com/office/word/2010/wordprocessingInk" xmlns:wne="http://schemas.microsoft.com/office/word/2006/wordml" xmlns:wps="http://schemas.microsoft.com/office/word/2010/wordprocessingShape" mc:Ignorable="w14 w15 w16se w16cid w16 w16cex w16sdtdh w16sdtfl w16du wp14">
-  <w:p>
-    <w:pPr>
-      <w:pStyle w:val="Piedepgina"/>
-    </w:pPr>
-  </w:p>
-</w:ftr>
-</file>
-
-<file path=word/footer2.xml><?xml version="1.0" encoding="utf-8"?>
 <w:ftr xmlns:wpc="http://schemas.microsoft.com/office/word/2010/wordprocessingCanvas" xmlns:cx="http://schemas.microsoft.com/office/drawing/2014/chartex" xmlns:cx1="http://schemas.microsoft.com/office/drawing/2015/9/8/chartex" xmlns:cx2="http://schemas.microsoft.com/office/drawing/2015/10/21/chartex" xmlns:cx3="http://schemas.microsoft.com/office/drawing/2016/5/9/chartex" xmlns:cx4="http://schemas.microsoft.com/office/drawing/2016/5/10/chartex" xmlns:cx5="http://schemas.microsoft.com/office/drawing/2016/5/11/chartex" xmlns:cx6="http://schemas.microsoft.com/office/drawing/2016/5/12/chartex" xmlns:cx7="http://schemas.microsoft.com/office/drawing/2016/5/13/chartex" xmlns:cx8="http://schemas.microsoft.com/office/drawing/2016/5/14/chartex" xmlns:mc="http://schemas.openxmlformats.org/markup-compatibility/2006" xmlns:aink="http://schemas.microsoft.com/office/drawing/2016/ink" xmlns:am3d="http://schemas.microsoft.com/office/drawing/2017/model3d" xmlns:o="urn:schemas-microsoft-com:office:office" xmlns:oel="http://schemas.microsoft.com/office/2019/extlst" xmlns:r="http://schemas.openxmlformats.org/officeDocument/2006/relationships" xmlns:m="http://schemas.openxmlformats.org/officeDocument/2006/math" xmlns:v="urn:schemas-microsoft-com:vml" xmlns:wp14="http://schemas.microsoft.com/office/word/2010/wordprocessingDrawing" xmlns:wp="http://schemas.openxmlformats.org/drawingml/2006/wordprocessingDrawing" xmlns:w10="urn:schemas-microsoft-com:office:word" xmlns:w="http://schemas.openxmlformats.org/wordprocessingml/2006/main" xmlns:w14="http://schemas.microsoft.com/office/word/2010/wordml" xmlns:w15="http://schemas.microsoft.com/office/word/2012/wordml" xmlns:w16cex="http://schemas.microsoft.com/office/word/2018/wordml/cex" xmlns:w16cid="http://schemas.microsoft.com/office/word/2016/wordml/cid" xmlns:w16="http://schemas.microsoft.com/office/word/2018/wordml" xmlns:w16du="http://schemas.microsoft.com/office/word/2023/wordml/word16du" xmlns:w16sdtdh="http://schemas.microsoft.com/office/word/2020/wordml/sdtdatahash" xmlns:w16sdtfl="http://schemas.microsoft.com/office/word/2024/wordml/sdtformatlock" xmlns:w16se="http://schemas.microsoft.com/office/word/2015/wordml/symex" xmlns:wpg="http://schemas.microsoft.com/office/word/2010/wordprocessingGroup" xmlns:wpi="http://schemas.microsoft.com/office/word/2010/wordprocessingInk" xmlns:wne="http://schemas.microsoft.com/office/word/2006/wordml" xmlns:wps="http://schemas.microsoft.com/office/word/2010/wordprocessingShape" mc:Ignorable="w14 w15 w16se w16cid w16 w16cex w16sdtdh w16sdtfl w16du wp14">
   <w:p>
     <w:pPr>
@@ -4152,16 +4136,6 @@
 </w:ftr>
 </file>
 
-<file path=word/footer3.xml><?xml version="1.0" encoding="utf-8"?>
-<w:ftr xmlns:wpc="http://schemas.microsoft.com/office/word/2010/wordprocessingCanvas" xmlns:cx="http://schemas.microsoft.com/office/drawing/2014/chartex" xmlns:cx1="http://schemas.microsoft.com/office/drawing/2015/9/8/chartex" xmlns:cx2="http://schemas.microsoft.com/office/drawing/2015/10/21/chartex" xmlns:cx3="http://schemas.microsoft.com/office/drawing/2016/5/9/chartex" xmlns:cx4="http://schemas.microsoft.com/office/drawing/2016/5/10/chartex" xmlns:cx5="http://schemas.microsoft.com/office/drawing/2016/5/11/chartex" xmlns:cx6="http://schemas.microsoft.com/office/drawing/2016/5/12/chartex" xmlns:cx7="http://schemas.microsoft.com/office/drawing/2016/5/13/chartex" xmlns:cx8="http://schemas.microsoft.com/office/drawing/2016/5/14/chartex" xmlns:mc="http://schemas.openxmlformats.org/markup-compatibility/2006" xmlns:aink="http://schemas.microsoft.com/office/drawing/2016/ink" xmlns:am3d="http://schemas.microsoft.com/office/drawing/2017/model3d" xmlns:o="urn:schemas-microsoft-com:office:office" xmlns:oel="http://schemas.microsoft.com/office/2019/extlst" xmlns:r="http://schemas.openxmlformats.org/officeDocument/2006/relationships" xmlns:m="http://schemas.openxmlformats.org/officeDocument/2006/math" xmlns:v="urn:schemas-microsoft-com:vml" xmlns:wp14="http://schemas.microsoft.com/office/word/2010/wordprocessingDrawing" xmlns:wp="http://schemas.openxmlformats.org/drawingml/2006/wordprocessingDrawing" xmlns:w10="urn:schemas-microsoft-com:office:word" xmlns:w="http://schemas.openxmlformats.org/wordprocessingml/2006/main" xmlns:w14="http://schemas.microsoft.com/office/word/2010/wordml" xmlns:w15="http://schemas.microsoft.com/office/word/2012/wordml" xmlns:w16cex="http://schemas.microsoft.com/office/word/2018/wordml/cex" xmlns:w16cid="http://schemas.microsoft.com/office/word/2016/wordml/cid" xmlns:w16="http://schemas.microsoft.com/office/word/2018/wordml" xmlns:w16du="http://schemas.microsoft.com/office/word/2023/wordml/word16du" xmlns:w16sdtdh="http://schemas.microsoft.com/office/word/2020/wordml/sdtdatahash" xmlns:w16sdtfl="http://schemas.microsoft.com/office/word/2024/wordml/sdtformatlock" xmlns:w16se="http://schemas.microsoft.com/office/word/2015/wordml/symex" xmlns:wpg="http://schemas.microsoft.com/office/word/2010/wordprocessingGroup" xmlns:wpi="http://schemas.microsoft.com/office/word/2010/wordprocessingInk" xmlns:wne="http://schemas.microsoft.com/office/word/2006/wordml" xmlns:wps="http://schemas.microsoft.com/office/word/2010/wordprocessingShape" mc:Ignorable="w14 w15 w16se w16cid w16 w16cex w16sdtdh w16sdtfl w16du wp14">
-  <w:p>
-    <w:pPr>
-      <w:pStyle w:val="Piedepgina"/>
-    </w:pPr>
-  </w:p>
-</w:ftr>
-</file>
-
 <file path=word/footnotes.xml><?xml version="1.0" encoding="utf-8"?>
 <w:footnotes xmlns:wpc="http://schemas.microsoft.com/office/word/2010/wordprocessingCanvas" xmlns:cx="http://schemas.microsoft.com/office/drawing/2014/chartex" xmlns:cx1="http://schemas.microsoft.com/office/drawing/2015/9/8/chartex" xmlns:cx2="http://schemas.microsoft.com/office/drawing/2015/10/21/chartex" xmlns:cx3="http://schemas.microsoft.com/office/drawing/2016/5/9/chartex" xmlns:cx4="http://schemas.microsoft.com/office/drawing/2016/5/10/chartex" xmlns:cx5="http://schemas.microsoft.com/office/drawing/2016/5/11/chartex" xmlns:cx6="http://schemas.microsoft.com/office/drawing/2016/5/12/chartex" xmlns:cx7="http://schemas.microsoft.com/office/drawing/2016/5/13/chartex" xmlns:cx8="http://schemas.microsoft.com/office/drawing/2016/5/14/chartex" xmlns:mc="http://schemas.openxmlformats.org/markup-compatibility/2006" xmlns:aink="http://schemas.microsoft.com/office/drawing/2016/ink" xmlns:am3d="http://schemas.microsoft.com/office/drawing/2017/model3d" xmlns:o="urn:schemas-microsoft-com:office:office" xmlns:oel="http://schemas.microsoft.com/office/2019/extlst" xmlns:r="http://schemas.openxmlformats.org/officeDocument/2006/relationships" xmlns:m="http://schemas.openxmlformats.org/officeDocument/2006/math" xmlns:v="urn:schemas-microsoft-com:vml" xmlns:wp14="http://schemas.microsoft.com/office/word/2010/wordprocessingDrawing" xmlns:wp="http://schemas.openxmlformats.org/drawingml/2006/wordprocessingDrawing" xmlns:w10="urn:schemas-microsoft-com:office:word" xmlns:w="http://schemas.openxmlformats.org/wordprocessingml/2006/main" xmlns:w14="http://schemas.microsoft.com/office/word/2010/wordml" xmlns:w15="http://schemas.microsoft.com/office/word/2012/wordml" xmlns:w16cex="http://schemas.microsoft.com/office/word/2018/wordml/cex" xmlns:w16cid="http://schemas.microsoft.com/office/word/2016/wordml/cid" xmlns:w16="http://schemas.microsoft.com/office/word/2018/wordml" xmlns:w16du="http://schemas.microsoft.com/office/word/2023/wordml/word16du" xmlns:w16sdtdh="http://schemas.microsoft.com/office/word/2020/wordml/sdtdatahash" xmlns:w16sdtfl="http://schemas.microsoft.com/office/word/2024/wordml/sdtformatlock" xmlns:w16se="http://schemas.microsoft.com/office/word/2015/wordml/symex" xmlns:wpg="http://schemas.microsoft.com/office/word/2010/wordprocessingGroup" xmlns:wpi="http://schemas.microsoft.com/office/word/2010/wordprocessingInk" xmlns:wne="http://schemas.microsoft.com/office/word/2006/wordml" xmlns:wps="http://schemas.microsoft.com/office/word/2010/wordprocessingShape" mc:Ignorable="w14 w15 w16se w16cid w16 w16cex w16sdtdh w16sdtfl w16du wp14">
   <w:footnote w:type="separator" w:id="-1">
@@ -4188,16 +4162,6 @@
 </file>
 
 <file path=word/header1.xml><?xml version="1.0" encoding="utf-8"?>
-<w:hdr xmlns:wpc="http://schemas.microsoft.com/office/word/2010/wordprocessingCanvas" xmlns:cx="http://schemas.microsoft.com/office/drawing/2014/chartex" xmlns:cx1="http://schemas.microsoft.com/office/drawing/2015/9/8/chartex" xmlns:cx2="http://schemas.microsoft.com/office/drawing/2015/10/21/chartex" xmlns:cx3="http://schemas.microsoft.com/office/drawing/2016/5/9/chartex" xmlns:cx4="http://schemas.microsoft.com/office/drawing/2016/5/10/chartex" xmlns:cx5="http://schemas.microsoft.com/office/drawing/2016/5/11/chartex" xmlns:cx6="http://schemas.microsoft.com/office/drawing/2016/5/12/chartex" xmlns:cx7="http://schemas.microsoft.com/office/drawing/2016/5/13/chartex" xmlns:cx8="http://schemas.microsoft.com/office/drawing/2016/5/14/chartex" xmlns:mc="http://schemas.openxmlformats.org/markup-compatibility/2006" xmlns:aink="http://schemas.microsoft.com/office/drawing/2016/ink" xmlns:am3d="http://schemas.microsoft.com/office/drawing/2017/model3d" xmlns:o="urn:schemas-microsoft-com:office:office" xmlns:oel="http://schemas.microsoft.com/office/2019/extlst" xmlns:r="http://schemas.openxmlformats.org/officeDocument/2006/relationships" xmlns:m="http://schemas.openxmlformats.org/officeDocument/2006/math" xmlns:v="urn:schemas-microsoft-com:vml" xmlns:wp14="http://schemas.microsoft.com/office/word/2010/wordprocessingDrawing" xmlns:wp="http://schemas.openxmlformats.org/drawingml/2006/wordprocessingDrawing" xmlns:w10="urn:schemas-microsoft-com:office:word" xmlns:w="http://schemas.openxmlformats.org/wordprocessingml/2006/main" xmlns:w14="http://schemas.microsoft.com/office/word/2010/wordml" xmlns:w15="http://schemas.microsoft.com/office/word/2012/wordml" xmlns:w16cex="http://schemas.microsoft.com/office/word/2018/wordml/cex" xmlns:w16cid="http://schemas.microsoft.com/office/word/2016/wordml/cid" xmlns:w16="http://schemas.microsoft.com/office/word/2018/wordml" xmlns:w16du="http://schemas.microsoft.com/office/word/2023/wordml/word16du" xmlns:w16sdtdh="http://schemas.microsoft.com/office/word/2020/wordml/sdtdatahash" xmlns:w16sdtfl="http://schemas.microsoft.com/office/word/2024/wordml/sdtformatlock" xmlns:w16se="http://schemas.microsoft.com/office/word/2015/wordml/symex" xmlns:wpg="http://schemas.microsoft.com/office/word/2010/wordprocessingGroup" xmlns:wpi="http://schemas.microsoft.com/office/word/2010/wordprocessingInk" xmlns:wne="http://schemas.microsoft.com/office/word/2006/wordml" xmlns:wps="http://schemas.microsoft.com/office/word/2010/wordprocessingShape" mc:Ignorable="w14 w15 w16se w16cid w16 w16cex w16sdtdh w16sdtfl w16du wp14">
-  <w:p>
-    <w:pPr>
-      <w:pStyle w:val="Encabezado"/>
-    </w:pPr>
-  </w:p>
-</w:hdr>
-</file>
-
-<file path=word/header2.xml><?xml version="1.0" encoding="utf-8"?>
 <w:hdr xmlns:wpc="http://schemas.microsoft.com/office/word/2010/wordprocessingCanvas" xmlns:cx="http://schemas.microsoft.com/office/drawing/2014/chartex" xmlns:cx1="http://schemas.microsoft.com/office/drawing/2015/9/8/chartex" xmlns:cx2="http://schemas.microsoft.com/office/drawing/2015/10/21/chartex" xmlns:cx3="http://schemas.microsoft.com/office/drawing/2016/5/9/chartex" xmlns:cx4="http://schemas.microsoft.com/office/drawing/2016/5/10/chartex" xmlns:cx5="http://schemas.microsoft.com/office/drawing/2016/5/11/chartex" xmlns:cx6="http://schemas.microsoft.com/office/drawing/2016/5/12/chartex" xmlns:cx7="http://schemas.microsoft.com/office/drawing/2016/5/13/chartex" xmlns:cx8="http://schemas.microsoft.com/office/drawing/2016/5/14/chartex" xmlns:mc="http://schemas.openxmlformats.org/markup-compatibility/2006" xmlns:aink="http://schemas.microsoft.com/office/drawing/2016/ink" xmlns:am3d="http://schemas.microsoft.com/office/drawing/2017/model3d" xmlns:o="urn:schemas-microsoft-com:office:office" xmlns:oel="http://schemas.microsoft.com/office/2019/extlst" xmlns:r="http://schemas.openxmlformats.org/officeDocument/2006/relationships" xmlns:m="http://schemas.openxmlformats.org/officeDocument/2006/math" xmlns:v="urn:schemas-microsoft-com:vml" xmlns:wp14="http://schemas.microsoft.com/office/word/2010/wordprocessingDrawing" xmlns:wp="http://schemas.openxmlformats.org/drawingml/2006/wordprocessingDrawing" xmlns:w10="urn:schemas-microsoft-com:office:word" xmlns:w="http://schemas.openxmlformats.org/wordprocessingml/2006/main" xmlns:w14="http://schemas.microsoft.com/office/word/2010/wordml" xmlns:w15="http://schemas.microsoft.com/office/word/2012/wordml" xmlns:w16cex="http://schemas.microsoft.com/office/word/2018/wordml/cex" xmlns:w16cid="http://schemas.microsoft.com/office/word/2016/wordml/cid" xmlns:w16="http://schemas.microsoft.com/office/word/2018/wordml" xmlns:w16du="http://schemas.microsoft.com/office/word/2023/wordml/word16du" xmlns:w16sdtdh="http://schemas.microsoft.com/office/word/2020/wordml/sdtdatahash" xmlns:w16sdtfl="http://schemas.microsoft.com/office/word/2024/wordml/sdtformatlock" xmlns:w16se="http://schemas.microsoft.com/office/word/2015/wordml/symex" xmlns:wpg="http://schemas.microsoft.com/office/word/2010/wordprocessingGroup" xmlns:wpi="http://schemas.microsoft.com/office/word/2010/wordprocessingInk" xmlns:wne="http://schemas.microsoft.com/office/word/2006/wordml" xmlns:wps="http://schemas.microsoft.com/office/word/2010/wordprocessingShape" mc:Ignorable="w14 w15 w16se w16cid w16 w16cex w16sdtdh w16sdtfl w16du wp14">
   <w:p>
     <w:pPr>
@@ -4244,16 +4208,6 @@
         </wp:inline>
       </w:drawing>
     </w:r>
-  </w:p>
-</w:hdr>
-</file>
-
-<file path=word/header3.xml><?xml version="1.0" encoding="utf-8"?>
-<w:hdr xmlns:wpc="http://schemas.microsoft.com/office/word/2010/wordprocessingCanvas" xmlns:cx="http://schemas.microsoft.com/office/drawing/2014/chartex" xmlns:cx1="http://schemas.microsoft.com/office/drawing/2015/9/8/chartex" xmlns:cx2="http://schemas.microsoft.com/office/drawing/2015/10/21/chartex" xmlns:cx3="http://schemas.microsoft.com/office/drawing/2016/5/9/chartex" xmlns:cx4="http://schemas.microsoft.com/office/drawing/2016/5/10/chartex" xmlns:cx5="http://schemas.microsoft.com/office/drawing/2016/5/11/chartex" xmlns:cx6="http://schemas.microsoft.com/office/drawing/2016/5/12/chartex" xmlns:cx7="http://schemas.microsoft.com/office/drawing/2016/5/13/chartex" xmlns:cx8="http://schemas.microsoft.com/office/drawing/2016/5/14/chartex" xmlns:mc="http://schemas.openxmlformats.org/markup-compatibility/2006" xmlns:aink="http://schemas.microsoft.com/office/drawing/2016/ink" xmlns:am3d="http://schemas.microsoft.com/office/drawing/2017/model3d" xmlns:o="urn:schemas-microsoft-com:office:office" xmlns:oel="http://schemas.microsoft.com/office/2019/extlst" xmlns:r="http://schemas.openxmlformats.org/officeDocument/2006/relationships" xmlns:m="http://schemas.openxmlformats.org/officeDocument/2006/math" xmlns:v="urn:schemas-microsoft-com:vml" xmlns:wp14="http://schemas.microsoft.com/office/word/2010/wordprocessingDrawing" xmlns:wp="http://schemas.openxmlformats.org/drawingml/2006/wordprocessingDrawing" xmlns:w10="urn:schemas-microsoft-com:office:word" xmlns:w="http://schemas.openxmlformats.org/wordprocessingml/2006/main" xmlns:w14="http://schemas.microsoft.com/office/word/2010/wordml" xmlns:w15="http://schemas.microsoft.com/office/word/2012/wordml" xmlns:w16cex="http://schemas.microsoft.com/office/word/2018/wordml/cex" xmlns:w16cid="http://schemas.microsoft.com/office/word/2016/wordml/cid" xmlns:w16="http://schemas.microsoft.com/office/word/2018/wordml" xmlns:w16du="http://schemas.microsoft.com/office/word/2023/wordml/word16du" xmlns:w16sdtdh="http://schemas.microsoft.com/office/word/2020/wordml/sdtdatahash" xmlns:w16sdtfl="http://schemas.microsoft.com/office/word/2024/wordml/sdtformatlock" xmlns:w16se="http://schemas.microsoft.com/office/word/2015/wordml/symex" xmlns:wpg="http://schemas.microsoft.com/office/word/2010/wordprocessingGroup" xmlns:wpi="http://schemas.microsoft.com/office/word/2010/wordprocessingInk" xmlns:wne="http://schemas.microsoft.com/office/word/2006/wordml" xmlns:wps="http://schemas.microsoft.com/office/word/2010/wordprocessingShape" mc:Ignorable="w14 w15 w16se w16cid w16 w16cex w16sdtdh w16sdtfl w16du wp14">
-  <w:p>
-    <w:pPr>
-      <w:pStyle w:val="Encabezado"/>
-    </w:pPr>
   </w:p>
 </w:hdr>
 </file>
@@ -5214,6 +5168,7 @@
   <w:style w:type="character" w:default="1" w:styleId="Fuentedeprrafopredeter">
     <w:name w:val="Default Paragraph Font"/>
     <w:uiPriority w:val="1"/>
+    <w:semiHidden/>
     <w:unhideWhenUsed/>
   </w:style>
   <w:style w:type="table" w:default="1" w:styleId="Tablanormal">

</xml_diff>